<commit_message>
I have added the log again
I have added the log again so that it is updated.
</commit_message>
<xml_diff>
--- a/J2P4_Minesweeper_Log.docx
+++ b/J2P4_Minesweeper_Log.docx
@@ -1697,7 +1697,7 @@
       </w:pPr>
       <w:r>
         <w:drawing>
-          <wp:inline wp14:editId="1D968937" wp14:anchorId="6DC36422">
+          <wp:inline wp14:editId="1F687C4A" wp14:anchorId="6DC36422">
             <wp:extent cx="5762625" cy="1171575"/>
             <wp:effectExtent l="0" t="0" r="0" b="0"/>
             <wp:docPr id="290734481" name="" title=""/>
@@ -1712,7 +1712,7 @@
                     <pic:cNvPicPr/>
                   </pic:nvPicPr>
                   <pic:blipFill>
-                    <a:blip r:embed="R860fec7a89b54304">
+                    <a:blip r:embed="Rbfda573464f94651">
                       <a:extLst xmlns:a="http://schemas.openxmlformats.org/drawingml/2006/main">
                         <a:ext xmlns:a="http://schemas.openxmlformats.org/drawingml/2006/main" uri="{28A0092B-C50C-407E-A947-70E740481C1C}">
                           <a14:useLocalDpi xmlns:a14="http://schemas.microsoft.com/office/drawing/2010/main" val="0"/>
@@ -1763,7 +1763,7 @@
       </w:pPr>
       <w:r>
         <w:drawing>
-          <wp:inline wp14:editId="34443605" wp14:anchorId="6A836518">
+          <wp:inline wp14:editId="5FDCF6CF" wp14:anchorId="6A836518">
             <wp:extent cx="5762626" cy="2514600"/>
             <wp:effectExtent l="0" t="0" r="0" b="0"/>
             <wp:docPr id="1314841773" name="" title=""/>
@@ -1778,7 +1778,7 @@
                     <pic:cNvPicPr/>
                   </pic:nvPicPr>
                   <pic:blipFill>
-                    <a:blip r:embed="R458729b88d9548e9">
+                    <a:blip r:embed="R367160cf268a4410">
                       <a:extLst>
                         <a:ext xmlns:a="http://schemas.openxmlformats.org/drawingml/2006/main" uri="{28A0092B-C50C-407E-A947-70E740481C1C}">
                           <a14:useLocalDpi val="0"/>
@@ -2836,7 +2836,7 @@
       </w:r>
       <w:r>
         <w:drawing>
-          <wp:inline wp14:editId="1F8E1B2A" wp14:anchorId="41B7BDCB">
+          <wp:inline wp14:editId="4E4488F0" wp14:anchorId="41B7BDCB">
             <wp:extent cx="5733212" cy="2473336"/>
             <wp:effectExtent l="0" t="0" r="0" b="0"/>
             <wp:docPr id="1291104147" name="" title=""/>
@@ -2851,7 +2851,7 @@
                     <pic:cNvPicPr/>
                   </pic:nvPicPr>
                   <pic:blipFill>
-                    <a:blip r:embed="R226f767130f448e3">
+                    <a:blip r:embed="Re47650598836444f">
                       <a:extLst>
                         <a:ext xmlns:a="http://schemas.openxmlformats.org/drawingml/2006/main" uri="{28A0092B-C50C-407E-A947-70E740481C1C}">
                           <a14:useLocalDpi val="0"/>
@@ -3422,51 +3422,346 @@
           <w:ilvl w:val="0"/>
           <w:numId w:val="36"/>
         </w:numPr>
-      </w:pPr>
-      <w:r>
-        <w:rPr>
-          <w:b/>
-          <w:bCs/>
+        <w:rPr>
+          <w:i w:val="1"/>
+          <w:iCs w:val="1"/>
+        </w:rPr>
+      </w:pPr>
+      <w:r>
+        <w:rPr>
+          <w:b w:val="1"/>
+          <w:bCs w:val="1"/>
         </w:rPr>
         <w:t xml:space="preserve">Kopie/screenshot van je Daily </w:t>
       </w:r>
-      <w:proofErr w:type="spellStart"/>
-      <w:r>
-        <w:rPr>
-          <w:b/>
-          <w:bCs/>
+      <w:r>
+        <w:rPr>
+          <w:b w:val="1"/>
+          <w:bCs w:val="1"/>
         </w:rPr>
         <w:t>StandUp</w:t>
       </w:r>
-      <w:proofErr w:type="spellEnd"/>
-      <w:r>
-        <w:rPr>
-          <w:b/>
-          <w:bCs/>
+      <w:r>
+        <w:rPr>
+          <w:b w:val="1"/>
+          <w:bCs w:val="1"/>
         </w:rPr>
         <w:t xml:space="preserve">. </w:t>
       </w:r>
       <w:r>
-        <w:rPr>
-          <w:b/>
-          <w:bCs/>
-        </w:rPr>
         <w:br/>
       </w:r>
       <w:r>
         <w:rPr>
-          <w:i/>
-          <w:iCs/>
+          <w:i w:val="1"/>
+          <w:iCs w:val="1"/>
         </w:rPr>
         <w:t>[Zorg ervoor dat de informatie die je inlevert duidelijk en leesbaar is!]</w:t>
       </w:r>
       <w:r>
-        <w:rPr>
-          <w:i/>
-          <w:iCs/>
-        </w:rPr>
         <w:br/>
       </w:r>
+      <w:r>
+        <w:rPr/>
+        <w:t>StandUp 1</w:t>
+      </w:r>
+    </w:p>
+    <w:p>
+      <w:pPr>
+        <w:pStyle w:val="Lijstalinea"/>
+        <w:spacing w:before="240" w:beforeAutospacing="off" w:after="240" w:afterAutospacing="off"/>
+        <w:ind w:left="360" w:hanging="0"/>
+      </w:pPr>
+      <w:r>
+        <w:rPr>
+          <w:noProof w:val="0"/>
+          <w:lang w:val="nl-NL"/>
+        </w:rPr>
+        <w:t>Ik ga vandaag werken aan:</w:t>
+      </w:r>
+    </w:p>
+    <w:p>
+      <w:pPr>
+        <w:pStyle w:val="Lijstalinea"/>
+        <w:spacing w:before="240" w:beforeAutospacing="off" w:after="240" w:afterAutospacing="off"/>
+        <w:ind w:left="360" w:hanging="0"/>
+        <w:rPr>
+          <w:noProof w:val="0"/>
+          <w:lang w:val="nl-NL"/>
+        </w:rPr>
+      </w:pPr>
+      <w:r>
+        <w:rPr>
+          <w:noProof w:val="0"/>
+          <w:lang w:val="nl-NL"/>
+        </w:rPr>
+        <w:t xml:space="preserve">- </w:t>
+      </w:r>
+      <w:r>
+        <w:rPr>
+          <w:noProof w:val="0"/>
+          <w:lang w:val="nl-NL"/>
+        </w:rPr>
+        <w:t>De</w:t>
+      </w:r>
+      <w:r>
+        <w:rPr>
+          <w:noProof w:val="0"/>
+          <w:lang w:val="nl-NL"/>
+        </w:rPr>
+        <w:t xml:space="preserve"> </w:t>
+      </w:r>
+      <w:r>
+        <w:rPr>
+          <w:noProof w:val="0"/>
+          <w:lang w:val="nl-NL"/>
+        </w:rPr>
+        <w:t>difficulty</w:t>
+      </w:r>
+      <w:r>
+        <w:rPr>
+          <w:noProof w:val="0"/>
+          <w:lang w:val="nl-NL"/>
+        </w:rPr>
+        <w:t xml:space="preserve"> </w:t>
+      </w:r>
+    </w:p>
+    <w:p>
+      <w:pPr>
+        <w:pStyle w:val="Lijstalinea"/>
+        <w:spacing w:before="240" w:beforeAutospacing="off" w:after="240" w:afterAutospacing="off"/>
+        <w:ind w:left="360" w:hanging="0"/>
+        <w:rPr>
+          <w:noProof w:val="0"/>
+          <w:lang w:val="nl-NL"/>
+        </w:rPr>
+      </w:pPr>
+      <w:r>
+        <w:rPr>
+          <w:noProof w:val="0"/>
+          <w:lang w:val="nl-NL"/>
+        </w:rPr>
+        <w:t xml:space="preserve">- </w:t>
+      </w:r>
+      <w:r>
+        <w:rPr>
+          <w:noProof w:val="0"/>
+          <w:lang w:val="nl-NL"/>
+        </w:rPr>
+        <w:t>Trello bijwerken</w:t>
+      </w:r>
+    </w:p>
+    <w:p>
+      <w:pPr>
+        <w:pStyle w:val="Lijstalinea"/>
+        <w:spacing w:before="240" w:beforeAutospacing="off" w:after="240" w:afterAutospacing="off"/>
+        <w:ind w:left="360" w:hanging="0"/>
+        <w:rPr>
+          <w:noProof w:val="0"/>
+          <w:lang w:val="nl-NL"/>
+        </w:rPr>
+      </w:pPr>
+      <w:r>
+        <w:rPr>
+          <w:noProof w:val="0"/>
+          <w:lang w:val="nl-NL"/>
+        </w:rPr>
+        <w:t xml:space="preserve">- </w:t>
+      </w:r>
+      <w:r>
+        <w:rPr>
+          <w:noProof w:val="0"/>
+          <w:lang w:val="nl-NL"/>
+        </w:rPr>
+        <w:t>Timer</w:t>
+      </w:r>
+    </w:p>
+    <w:p>
+      <w:pPr>
+        <w:pStyle w:val="Lijstalinea"/>
+        <w:spacing w:before="240" w:beforeAutospacing="off" w:after="240" w:afterAutospacing="off"/>
+        <w:ind w:left="360" w:hanging="0"/>
+        <w:rPr>
+          <w:noProof w:val="0"/>
+          <w:lang w:val="nl-NL"/>
+        </w:rPr>
+      </w:pPr>
+      <w:r>
+        <w:rPr>
+          <w:noProof w:val="0"/>
+          <w:lang w:val="nl-NL"/>
+        </w:rPr>
+        <w:t xml:space="preserve">- </w:t>
+      </w:r>
+      <w:r>
+        <w:rPr>
+          <w:noProof w:val="0"/>
+          <w:lang w:val="nl-NL"/>
+        </w:rPr>
+        <w:t>FlagCount</w:t>
+      </w:r>
+      <w:r>
+        <w:rPr>
+          <w:noProof w:val="0"/>
+          <w:lang w:val="nl-NL"/>
+        </w:rPr>
+        <w:t>/Placed</w:t>
+      </w:r>
+    </w:p>
+    <w:p>
+      <w:pPr>
+        <w:pStyle w:val="Lijstalinea"/>
+        <w:spacing w:before="240" w:beforeAutospacing="off" w:after="240" w:afterAutospacing="off"/>
+        <w:ind w:left="360" w:hanging="0"/>
+        <w:rPr>
+          <w:noProof w:val="0"/>
+          <w:lang w:val="nl-NL"/>
+        </w:rPr>
+      </w:pPr>
+      <w:r>
+        <w:rPr>
+          <w:noProof w:val="0"/>
+          <w:lang w:val="nl-NL"/>
+        </w:rPr>
+        <w:t xml:space="preserve">- Reflecteren op wat ik heb gedaan </w:t>
+      </w:r>
+      <w:r>
+        <w:rPr>
+          <w:noProof w:val="0"/>
+          <w:lang w:val="nl-NL"/>
+        </w:rPr>
+        <w:t>(aan</w:t>
+      </w:r>
+      <w:r>
+        <w:rPr>
+          <w:noProof w:val="0"/>
+          <w:lang w:val="nl-NL"/>
+        </w:rPr>
+        <w:t xml:space="preserve"> het einde)</w:t>
+      </w:r>
+    </w:p>
+    <w:p>
+      <w:pPr>
+        <w:pStyle w:val="Lijstalinea"/>
+        <w:spacing w:before="240" w:beforeAutospacing="off" w:after="240" w:afterAutospacing="off"/>
+        <w:ind w:left="360" w:hanging="0"/>
+        <w:rPr>
+          <w:noProof w:val="0"/>
+          <w:lang w:val="nl-NL"/>
+        </w:rPr>
+      </w:pPr>
+    </w:p>
+    <w:p>
+      <w:pPr>
+        <w:pStyle w:val="Lijstalinea"/>
+        <w:spacing w:before="240" w:beforeAutospacing="off" w:after="240" w:afterAutospacing="off"/>
+        <w:ind w:left="360" w:hanging="0"/>
+      </w:pPr>
+      <w:r>
+        <w:rPr>
+          <w:noProof w:val="0"/>
+          <w:lang w:val="nl-NL"/>
+        </w:rPr>
+        <w:t>Ik vorige werkdag gewerkt aan:</w:t>
+      </w:r>
+    </w:p>
+    <w:p>
+      <w:pPr>
+        <w:pStyle w:val="Lijstalinea"/>
+        <w:spacing w:before="240" w:beforeAutospacing="off" w:after="240" w:afterAutospacing="off"/>
+        <w:ind w:left="360" w:hanging="0"/>
+      </w:pPr>
+      <w:r>
+        <w:rPr>
+          <w:noProof w:val="0"/>
+          <w:lang w:val="nl-NL"/>
+        </w:rPr>
+        <w:t>- het generen van bommen en de nummers</w:t>
+      </w:r>
+    </w:p>
+    <w:p>
+      <w:pPr>
+        <w:pStyle w:val="Lijstalinea"/>
+        <w:spacing w:before="240" w:beforeAutospacing="off" w:after="240" w:afterAutospacing="off"/>
+        <w:ind w:left="360" w:hanging="0"/>
+      </w:pPr>
+      <w:r>
+        <w:rPr>
+          <w:noProof w:val="0"/>
+          <w:lang w:val="nl-NL"/>
+        </w:rPr>
+        <w:t>- de grid maken</w:t>
+      </w:r>
+    </w:p>
+    <w:p>
+      <w:pPr>
+        <w:pStyle w:val="Lijstalinea"/>
+        <w:spacing w:before="240" w:beforeAutospacing="off" w:after="240" w:afterAutospacing="off"/>
+        <w:ind w:left="360" w:hanging="0"/>
+        <w:rPr>
+          <w:noProof w:val="0"/>
+          <w:lang w:val="nl-NL"/>
+        </w:rPr>
+      </w:pPr>
+      <w:r>
+        <w:rPr>
+          <w:noProof w:val="0"/>
+          <w:lang w:val="nl-NL"/>
+        </w:rPr>
+        <w:t xml:space="preserve">- </w:t>
+      </w:r>
+      <w:r>
+        <w:rPr>
+          <w:noProof w:val="0"/>
+          <w:lang w:val="nl-NL"/>
+        </w:rPr>
+        <w:t>Start screen gemaakt</w:t>
+      </w:r>
+    </w:p>
+    <w:p>
+      <w:pPr>
+        <w:pStyle w:val="Lijstalinea"/>
+        <w:spacing w:before="240" w:beforeAutospacing="off" w:after="240" w:afterAutospacing="off"/>
+        <w:ind w:left="360" w:hanging="0"/>
+        <w:rPr>
+          <w:noProof w:val="0"/>
+          <w:lang w:val="nl-NL"/>
+        </w:rPr>
+      </w:pPr>
+      <w:r>
+        <w:rPr>
+          <w:noProof w:val="0"/>
+          <w:lang w:val="nl-NL"/>
+        </w:rPr>
+        <w:t xml:space="preserve">- </w:t>
+      </w:r>
+      <w:r>
+        <w:rPr>
+          <w:noProof w:val="0"/>
+          <w:lang w:val="nl-NL"/>
+        </w:rPr>
+        <w:t xml:space="preserve">de scrum bord vernieuwd </w:t>
+      </w:r>
+    </w:p>
+    <w:p>
+      <w:pPr>
+        <w:pStyle w:val="Lijstalinea"/>
+        <w:spacing w:before="240" w:beforeAutospacing="off" w:after="240" w:afterAutospacing="off"/>
+        <w:ind w:left="360" w:hanging="0"/>
+      </w:pPr>
+      <w:r>
+        <w:rPr>
+          <w:noProof w:val="0"/>
+          <w:lang w:val="nl-NL"/>
+        </w:rPr>
+        <w:t>- Reflecteren op wat ik heb gedaan (aan het einde)</w:t>
+      </w:r>
+    </w:p>
+    <w:p>
+      <w:pPr>
+        <w:pStyle w:val="Lijstalinea"/>
+        <w:ind w:left="360" w:hanging="0"/>
+      </w:pPr>
     </w:p>
     <w:p>
       <w:pPr>
@@ -3475,34 +3770,70 @@
           <w:ilvl w:val="0"/>
           <w:numId w:val="36"/>
         </w:numPr>
-      </w:pPr>
-      <w:r>
-        <w:rPr>
-          <w:b/>
-          <w:bCs/>
+        <w:rPr/>
+      </w:pPr>
+      <w:r>
+        <w:rPr>
+          <w:b w:val="1"/>
+          <w:bCs w:val="1"/>
         </w:rPr>
         <w:t xml:space="preserve">Screenshot SCRUM bord. </w:t>
       </w:r>
       <w:r>
-        <w:rPr>
-          <w:b/>
-          <w:bCs/>
-        </w:rPr>
         <w:br/>
       </w:r>
       <w:r>
         <w:rPr>
-          <w:i/>
-          <w:iCs/>
+          <w:i w:val="1"/>
+          <w:iCs w:val="1"/>
         </w:rPr>
         <w:t>[Zorg dat de informatie die je inlevert duidelijk en leesbaar is!]</w:t>
       </w:r>
       <w:r>
-        <w:rPr>
-          <w:i/>
-          <w:iCs/>
-        </w:rPr>
         <w:br/>
+      </w:r>
+      <w:r>
+        <w:drawing>
+          <wp:inline wp14:editId="34C4B54E" wp14:anchorId="52F2BFBA">
+            <wp:extent cx="6002736" cy="2619375"/>
+            <wp:effectExtent l="0" t="0" r="0" b="0"/>
+            <wp:docPr id="790514250" name="" title=""/>
+            <wp:cNvGraphicFramePr>
+              <a:graphicFrameLocks noChangeAspect="1"/>
+            </wp:cNvGraphicFramePr>
+            <a:graphic>
+              <a:graphicData uri="http://schemas.openxmlformats.org/drawingml/2006/picture">
+                <pic:pic>
+                  <pic:nvPicPr>
+                    <pic:cNvPr id="0" name=""/>
+                    <pic:cNvPicPr/>
+                  </pic:nvPicPr>
+                  <pic:blipFill>
+                    <a:blip r:embed="R0096573fb2bd4a86">
+                      <a:extLst>
+                        <a:ext xmlns:a="http://schemas.openxmlformats.org/drawingml/2006/main" uri="{28A0092B-C50C-407E-A947-70E740481C1C}">
+                          <a14:useLocalDpi val="0"/>
+                        </a:ext>
+                      </a:extLst>
+                    </a:blip>
+                    <a:stretch>
+                      <a:fillRect/>
+                    </a:stretch>
+                  </pic:blipFill>
+                  <pic:spPr>
+                    <a:xfrm>
+                      <a:off x="0" y="0"/>
+                      <a:ext cx="6002736" cy="2619375"/>
+                    </a:xfrm>
+                    <a:prstGeom prst="rect">
+                      <a:avLst/>
+                    </a:prstGeom>
+                  </pic:spPr>
+                </pic:pic>
+              </a:graphicData>
+            </a:graphic>
+          </wp:inline>
+        </w:drawing>
       </w:r>
     </w:p>
     <w:p>
@@ -3512,35 +3843,162 @@
           <w:ilvl w:val="0"/>
           <w:numId w:val="36"/>
         </w:numPr>
-      </w:pPr>
-      <w:r>
-        <w:rPr>
-          <w:b/>
-          <w:bCs/>
+        <w:rPr/>
+      </w:pPr>
+      <w:r>
+        <w:rPr>
+          <w:b w:val="1"/>
+          <w:bCs w:val="1"/>
         </w:rPr>
         <w:t xml:space="preserve">Wat is er vandaag bereikt? </w:t>
       </w:r>
       <w:r>
-        <w:rPr>
-          <w:b/>
-          <w:bCs/>
-        </w:rPr>
         <w:br/>
       </w:r>
       <w:r>
         <w:rPr>
-          <w:i/>
-          <w:iCs/>
+          <w:i w:val="1"/>
+          <w:iCs w:val="1"/>
         </w:rPr>
         <w:t>[Reflecteer op je eigen bijdrage]</w:t>
       </w:r>
       <w:r>
-        <w:rPr>
-          <w:i/>
-          <w:iCs/>
-        </w:rPr>
         <w:br/>
       </w:r>
+      <w:r>
+        <w:rPr>
+          <w:i w:val="1"/>
+          <w:iCs w:val="1"/>
+        </w:rPr>
+        <w:t xml:space="preserve">Ik heb de Timer gemaakt in de game, Ook heb ik er voor </w:t>
+      </w:r>
+      <w:r>
+        <w:rPr>
+          <w:i w:val="1"/>
+          <w:iCs w:val="1"/>
+        </w:rPr>
+        <w:t>gezorgt</w:t>
+      </w:r>
+      <w:r>
+        <w:rPr>
+          <w:i w:val="1"/>
+          <w:iCs w:val="1"/>
+        </w:rPr>
+        <w:t xml:space="preserve"> dat de </w:t>
+      </w:r>
+      <w:r>
+        <w:rPr>
+          <w:i w:val="1"/>
+          <w:iCs w:val="1"/>
+        </w:rPr>
+        <w:t>flaggen</w:t>
+      </w:r>
+      <w:r>
+        <w:rPr>
+          <w:i w:val="1"/>
+          <w:iCs w:val="1"/>
+        </w:rPr>
+        <w:t xml:space="preserve"> en het </w:t>
+      </w:r>
+      <w:r>
+        <w:rPr>
+          <w:i w:val="1"/>
+          <w:iCs w:val="1"/>
+        </w:rPr>
+        <w:t>clicken</w:t>
+      </w:r>
+      <w:r>
+        <w:rPr>
+          <w:i w:val="1"/>
+          <w:iCs w:val="1"/>
+        </w:rPr>
+        <w:t xml:space="preserve"> goed loopt. En een </w:t>
+      </w:r>
+      <w:r>
+        <w:rPr>
+          <w:i w:val="1"/>
+          <w:iCs w:val="1"/>
+        </w:rPr>
+        <w:t>flag</w:t>
+      </w:r>
+      <w:r>
+        <w:rPr>
+          <w:i w:val="1"/>
+          <w:iCs w:val="1"/>
+        </w:rPr>
+        <w:t xml:space="preserve"> </w:t>
+      </w:r>
+      <w:r>
+        <w:rPr>
+          <w:i w:val="1"/>
+          <w:iCs w:val="1"/>
+        </w:rPr>
+        <w:t>count</w:t>
+      </w:r>
+      <w:r>
+        <w:rPr>
+          <w:i w:val="1"/>
+          <w:iCs w:val="1"/>
+        </w:rPr>
+        <w:t xml:space="preserve"> gemaakt zodat je kan zien hoeveel je hebt en geplaatst hebt. </w:t>
+      </w:r>
+    </w:p>
+    <w:p>
+      <w:pPr>
+        <w:pStyle w:val="Lijstalinea"/>
+        <w:ind w:left="360" w:hanging="0"/>
+        <w:rPr>
+          <w:i w:val="1"/>
+          <w:iCs w:val="1"/>
+        </w:rPr>
+      </w:pPr>
+      <w:r>
+        <w:rPr>
+          <w:i w:val="1"/>
+          <w:iCs w:val="1"/>
+        </w:rPr>
+        <w:t>Het ging goed vandaag, heb genoeg gemaakt.</w:t>
+      </w:r>
+    </w:p>
+    <w:p>
+      <w:pPr>
+        <w:pStyle w:val="Lijstalinea"/>
+        <w:ind w:left="360" w:hanging="0"/>
+        <w:rPr>
+          <w:i w:val="1"/>
+          <w:iCs w:val="1"/>
+        </w:rPr>
+      </w:pPr>
+    </w:p>
+    <w:p>
+      <w:pPr>
+        <w:pStyle w:val="Lijstalinea"/>
+        <w:ind w:left="360" w:hanging="0"/>
+        <w:rPr>
+          <w:i w:val="1"/>
+          <w:iCs w:val="1"/>
+        </w:rPr>
+      </w:pPr>
+    </w:p>
+    <w:p>
+      <w:pPr>
+        <w:pStyle w:val="Lijstalinea"/>
+        <w:ind w:left="360" w:hanging="0"/>
+        <w:rPr>
+          <w:i w:val="1"/>
+          <w:iCs w:val="1"/>
+        </w:rPr>
+      </w:pPr>
+    </w:p>
+    <w:p>
+      <w:pPr>
+        <w:pStyle w:val="Lijstalinea"/>
+        <w:ind w:left="360" w:hanging="0"/>
+        <w:rPr>
+          <w:i w:val="1"/>
+          <w:iCs w:val="1"/>
+        </w:rPr>
+      </w:pPr>
     </w:p>
     <w:p>
       <w:pPr>
@@ -3549,33 +4007,46 @@
           <w:ilvl w:val="0"/>
           <w:numId w:val="36"/>
         </w:numPr>
-      </w:pPr>
-      <w:r>
-        <w:rPr>
-          <w:b/>
-          <w:bCs/>
+        <w:rPr/>
+      </w:pPr>
+      <w:r>
+        <w:rPr>
+          <w:b w:val="1"/>
+          <w:bCs w:val="1"/>
         </w:rPr>
         <w:t>Beschrijf mogelijke uitdagingen, obstakels en als die er zijn oplossing(en).</w:t>
       </w:r>
       <w:r>
-        <w:rPr>
-          <w:b/>
-          <w:bCs/>
-        </w:rPr>
         <w:br/>
       </w:r>
       <w:r>
         <w:rPr>
-          <w:i/>
-          <w:iCs/>
+          <w:i w:val="1"/>
+          <w:iCs w:val="1"/>
         </w:rPr>
         <w:t>[Reflecteer op je eigen bijdrage]</w:t>
       </w:r>
-      <w:r>
-        <w:rPr>
-          <w:i/>
-          <w:iCs/>
-        </w:rPr>
+    </w:p>
+    <w:p>
+      <w:pPr>
+        <w:pStyle w:val="Lijstalinea"/>
+        <w:ind w:left="360" w:hanging="0"/>
+      </w:pPr>
+      <w:r>
+        <w:rPr/>
+        <w:t xml:space="preserve">Misschien de tijdsdruk die er aan komt omdat we het morgen moeten inleveren </w:t>
+      </w:r>
+    </w:p>
+    <w:p>
+      <w:pPr>
+        <w:pStyle w:val="Lijstalinea"/>
+        <w:ind w:left="360" w:hanging="0"/>
+      </w:pPr>
+      <w:r>
+        <w:rPr/>
+        <w:t>En misschien dat ik het verkeerd in lever</w:t>
+      </w:r>
+      <w:r>
         <w:br/>
       </w:r>
     </w:p>
@@ -3586,35 +4057,106 @@
           <w:ilvl w:val="0"/>
           <w:numId w:val="36"/>
         </w:numPr>
-      </w:pPr>
-      <w:r>
-        <w:rPr>
-          <w:b/>
-          <w:bCs/>
+        <w:rPr>
+          <w:i w:val="1"/>
+          <w:iCs w:val="1"/>
+        </w:rPr>
+      </w:pPr>
+      <w:r>
+        <w:rPr>
+          <w:b w:val="1"/>
+          <w:bCs w:val="1"/>
         </w:rPr>
         <w:t>Geleerde lessen.</w:t>
       </w:r>
       <w:r>
-        <w:rPr>
-          <w:b/>
-          <w:bCs/>
-        </w:rPr>
         <w:br/>
       </w:r>
       <w:r>
         <w:rPr>
-          <w:i/>
-          <w:iCs/>
+          <w:i w:val="1"/>
+          <w:iCs w:val="1"/>
         </w:rPr>
         <w:t>[Wat heb je geleerd en neem je mee naar de volgende sprint]</w:t>
       </w:r>
       <w:r>
-        <w:rPr>
-          <w:i/>
-          <w:iCs/>
-        </w:rPr>
         <w:br/>
       </w:r>
+      <w:r>
+        <w:rPr>
+          <w:i w:val="1"/>
+          <w:iCs w:val="1"/>
+        </w:rPr>
+        <w:t>Hoe je makkelijk een timer kan maken met</w:t>
+      </w:r>
+      <w:r>
+        <w:rPr>
+          <w:rFonts w:ascii="Calibri" w:hAnsi="Calibri" w:eastAsia="Calibri" w:cs="Calibri" w:asciiTheme="minorAscii" w:hAnsiTheme="minorAscii" w:eastAsiaTheme="minorAscii" w:cstheme="minorAscii"/>
+          <w:i w:val="1"/>
+          <w:iCs w:val="1"/>
+          <w:color w:val="7F7F7F" w:themeColor="text1" w:themeTint="80" w:themeShade="FF"/>
+        </w:rPr>
+        <w:t xml:space="preserve"> </w:t>
+      </w:r>
+      <w:hyperlink r:id="Re4ef1f8558664460">
+        <w:r>
+          <w:rPr>
+            <w:rStyle w:val="Hyperlink"/>
+            <w:rFonts w:ascii="Calibri" w:hAnsi="Calibri" w:eastAsia="Calibri" w:cs="Calibri" w:asciiTheme="minorAscii" w:hAnsiTheme="minorAscii" w:eastAsiaTheme="minorAscii" w:cstheme="minorAscii"/>
+            <w:b w:val="1"/>
+            <w:bCs w:val="1"/>
+            <w:i w:val="0"/>
+            <w:iCs w:val="0"/>
+            <w:caps w:val="0"/>
+            <w:smallCaps w:val="0"/>
+            <w:strike w:val="0"/>
+            <w:dstrike w:val="0"/>
+            <w:noProof w:val="0"/>
+            <w:color w:val="7F7F7F" w:themeColor="text1" w:themeTint="80" w:themeShade="FF"/>
+            <w:sz w:val="24"/>
+            <w:szCs w:val="24"/>
+            <w:u w:val="none"/>
+            <w:lang w:val="nl-NL"/>
+          </w:rPr>
+          <w:t>IEnumerator</w:t>
+        </w:r>
+      </w:hyperlink>
+      <w:r>
+        <w:rPr>
+          <w:rFonts w:ascii="Calibri" w:hAnsi="Calibri" w:eastAsia="Calibri" w:cs="Calibri" w:asciiTheme="minorAscii" w:hAnsiTheme="minorAscii" w:eastAsiaTheme="minorAscii" w:cstheme="minorAscii"/>
+          <w:b w:val="1"/>
+          <w:bCs w:val="1"/>
+          <w:i w:val="0"/>
+          <w:iCs w:val="0"/>
+          <w:caps w:val="0"/>
+          <w:smallCaps w:val="0"/>
+          <w:strike w:val="0"/>
+          <w:dstrike w:val="0"/>
+          <w:noProof w:val="0"/>
+          <w:color w:val="7F7F7F" w:themeColor="text1" w:themeTint="80" w:themeShade="FF"/>
+          <w:sz w:val="24"/>
+          <w:szCs w:val="24"/>
+          <w:u w:val="none"/>
+          <w:lang w:val="nl-NL"/>
+        </w:rPr>
+        <w:t xml:space="preserve"> </w:t>
+      </w:r>
+    </w:p>
+    <w:p>
+      <w:pPr>
+        <w:pStyle w:val="Lijstalinea"/>
+        <w:ind w:left="360" w:hanging="0"/>
+        <w:rPr>
+          <w:i w:val="1"/>
+          <w:iCs w:val="1"/>
+        </w:rPr>
+      </w:pPr>
+    </w:p>
+    <w:p>
+      <w:pPr>
+        <w:pStyle w:val="Lijstalinea"/>
+        <w:ind w:left="360" w:hanging="0"/>
+      </w:pPr>
     </w:p>
     <w:p>
       <w:pPr>
@@ -3623,33 +4165,44 @@
           <w:ilvl w:val="0"/>
           <w:numId w:val="36"/>
         </w:numPr>
-      </w:pPr>
-      <w:r>
-        <w:rPr>
-          <w:b/>
-          <w:bCs/>
+        <w:rPr/>
+      </w:pPr>
+      <w:r>
+        <w:rPr>
+          <w:b w:val="1"/>
+          <w:bCs w:val="1"/>
         </w:rPr>
         <w:t xml:space="preserve">Vragen en onduidelijkheden. </w:t>
       </w:r>
       <w:r>
-        <w:rPr>
-          <w:b/>
-          <w:bCs/>
-        </w:rPr>
         <w:br/>
       </w:r>
       <w:r>
         <w:rPr>
-          <w:i/>
-          <w:iCs/>
+          <w:i w:val="1"/>
+          <w:iCs w:val="1"/>
         </w:rPr>
         <w:t>[Heb je alle informatie om verder te kunnen werken. Weet jij wat en wanneer er iets van je wordt verwacht?]</w:t>
       </w:r>
-      <w:r>
-        <w:rPr>
-          <w:i/>
-          <w:iCs/>
-        </w:rPr>
+    </w:p>
+    <w:p>
+      <w:pPr>
+        <w:pStyle w:val="Lijstalinea"/>
+        <w:ind w:left="360" w:hanging="0"/>
+      </w:pPr>
+      <w:r>
+        <w:rPr/>
+        <w:t xml:space="preserve">Ja ik heb alle informatie om verder te werken zo nee dan vraag ik de informatie op bij de </w:t>
+      </w:r>
+      <w:r>
+        <w:rPr/>
+        <w:t>eerstvolgende</w:t>
+      </w:r>
+      <w:r>
+        <w:rPr/>
+        <w:t xml:space="preserve"> docent die ik zie.</w:t>
+      </w:r>
+      <w:r>
         <w:br/>
       </w:r>
     </w:p>
@@ -3661,58 +4214,69 @@
           <w:numId w:val="36"/>
         </w:numPr>
         <w:rPr>
-          <w:i/>
-          <w:iCs/>
-        </w:rPr>
-      </w:pPr>
-      <w:r>
-        <w:rPr>
-          <w:b/>
-          <w:bCs/>
+          <w:i w:val="1"/>
+          <w:iCs w:val="1"/>
+        </w:rPr>
+      </w:pPr>
+      <w:r>
+        <w:rPr>
+          <w:b w:val="1"/>
+          <w:bCs w:val="1"/>
         </w:rPr>
         <w:t>Feedback</w:t>
       </w:r>
       <w:r>
+        <w:rPr/>
         <w:t xml:space="preserve"> </w:t>
       </w:r>
       <w:r>
         <w:rPr>
-          <w:b/>
-          <w:bCs/>
+          <w:b w:val="1"/>
+          <w:bCs w:val="1"/>
         </w:rPr>
         <w:t>en</w:t>
       </w:r>
       <w:r>
+        <w:rPr/>
         <w:t xml:space="preserve"> </w:t>
       </w:r>
       <w:r>
         <w:rPr>
-          <w:b/>
-          <w:bCs/>
+          <w:b w:val="1"/>
+          <w:bCs w:val="1"/>
         </w:rPr>
         <w:t>waardering.</w:t>
       </w:r>
       <w:r>
-        <w:rPr>
-          <w:b/>
-          <w:bCs/>
-        </w:rPr>
         <w:br/>
       </w:r>
       <w:r>
         <w:rPr>
-          <w:i/>
-          <w:iCs/>
+          <w:i w:val="1"/>
+          <w:iCs w:val="1"/>
         </w:rPr>
         <w:t>[Welke feedback of waardering heb jij voor jezelf]</w:t>
       </w:r>
       <w:r>
-        <w:rPr>
-          <w:i/>
-          <w:iCs/>
-        </w:rPr>
         <w:br/>
       </w:r>
+      <w:r>
+        <w:rPr>
+          <w:i w:val="1"/>
+          <w:iCs w:val="1"/>
+        </w:rPr>
+        <w:t>Ik heb goed de tijd die ik had aan het project gegeven zelfs in de pauze wat ik bijna niet doe.</w:t>
+      </w:r>
+    </w:p>
+    <w:p>
+      <w:pPr>
+        <w:pStyle w:val="Lijstalinea"/>
+        <w:ind w:left="360" w:hanging="0"/>
+        <w:rPr>
+          <w:i w:val="1"/>
+          <w:iCs w:val="1"/>
+        </w:rPr>
+      </w:pPr>
     </w:p>
     <w:p>
       <w:pPr>
@@ -3722,38 +4286,47 @@
           <w:numId w:val="36"/>
         </w:numPr>
         <w:rPr>
-          <w:i/>
-          <w:iCs/>
-        </w:rPr>
-      </w:pPr>
-      <w:r>
-        <w:rPr>
-          <w:b/>
-          <w:bCs/>
+          <w:i w:val="1"/>
+          <w:iCs w:val="1"/>
+        </w:rPr>
+      </w:pPr>
+      <w:r>
+        <w:rPr>
+          <w:b w:val="1"/>
+          <w:bCs w:val="1"/>
         </w:rPr>
         <w:t xml:space="preserve">Verbeterpunten voor morgen. </w:t>
       </w:r>
       <w:r>
-        <w:rPr>
-          <w:b/>
-          <w:bCs/>
-        </w:rPr>
         <w:br/>
       </w:r>
       <w:r>
         <w:rPr>
-          <w:i/>
-          <w:iCs/>
+          <w:i w:val="1"/>
+          <w:iCs w:val="1"/>
         </w:rPr>
         <w:t>[Heb jij punten voor jezelf om beter te functioneren?]</w:t>
       </w:r>
       <w:r>
-        <w:rPr>
-          <w:i/>
-          <w:iCs/>
-        </w:rPr>
         <w:br/>
       </w:r>
+      <w:r>
+        <w:rPr>
+          <w:i w:val="1"/>
+          <w:iCs w:val="1"/>
+        </w:rPr>
+        <w:t>Eerder dingen testen dan eerst de code helemaal maken.</w:t>
+      </w:r>
+    </w:p>
+    <w:p>
+      <w:pPr>
+        <w:pStyle w:val="Lijstalinea"/>
+        <w:ind w:left="360" w:hanging="0"/>
+        <w:rPr>
+          <w:i w:val="1"/>
+          <w:iCs w:val="1"/>
+        </w:rPr>
+      </w:pPr>
     </w:p>
     <w:p>
       <w:pPr>
@@ -3762,35 +4335,58 @@
           <w:ilvl w:val="0"/>
           <w:numId w:val="36"/>
         </w:numPr>
-      </w:pPr>
-      <w:r>
-        <w:rPr>
-          <w:b/>
-          <w:bCs/>
+        <w:rPr>
+          <w:i w:val="1"/>
+          <w:iCs w:val="1"/>
+        </w:rPr>
+      </w:pPr>
+      <w:r>
+        <w:rPr>
+          <w:b w:val="1"/>
+          <w:bCs w:val="1"/>
         </w:rPr>
         <w:t xml:space="preserve">Persoonlijk welzijn. </w:t>
       </w:r>
       <w:r>
-        <w:rPr>
-          <w:b/>
-          <w:bCs/>
-        </w:rPr>
         <w:br/>
       </w:r>
       <w:r>
         <w:rPr>
-          <w:i/>
-          <w:iCs/>
+          <w:i w:val="1"/>
+          <w:iCs w:val="1"/>
         </w:rPr>
         <w:t>[Hoe voel jij je vandaag denk hierbij aan je gezondheid, stressniveau heb jij het idee dat je kon focussen op je werk?]</w:t>
       </w:r>
       <w:r>
-        <w:rPr>
-          <w:i/>
-          <w:iCs/>
-        </w:rPr>
         <w:br/>
       </w:r>
+      <w:r>
+        <w:rPr>
+          <w:i w:val="1"/>
+          <w:iCs w:val="1"/>
+        </w:rPr>
+        <w:t xml:space="preserve">Ik heb het idee dat je dit niet moet vragen. Maar ja het gaat prima beetje nerveus voor </w:t>
+      </w:r>
+      <w:r>
+        <w:rPr>
+          <w:i w:val="1"/>
+          <w:iCs w:val="1"/>
+        </w:rPr>
+        <w:t>het assessment</w:t>
+      </w:r>
+      <w:r>
+        <w:rPr>
+          <w:i w:val="1"/>
+          <w:iCs w:val="1"/>
+        </w:rPr>
+        <w:t>. But we living :)</w:t>
+      </w:r>
+    </w:p>
+    <w:p>
+      <w:pPr>
+        <w:pStyle w:val="Lijstalinea"/>
+        <w:ind w:left="360" w:hanging="0"/>
+      </w:pPr>
     </w:p>
     <w:p>
       <w:pPr>
@@ -3800,46 +4396,99 @@
           <w:numId w:val="36"/>
         </w:numPr>
         <w:rPr>
-          <w:i/>
-          <w:iCs/>
-        </w:rPr>
-      </w:pPr>
-      <w:r>
-        <w:rPr>
-          <w:b/>
-          <w:bCs/>
+          <w:i w:val="1"/>
+          <w:iCs w:val="1"/>
+        </w:rPr>
+      </w:pPr>
+      <w:r>
+        <w:rPr>
+          <w:b w:val="1"/>
+          <w:bCs w:val="1"/>
         </w:rPr>
         <w:t xml:space="preserve">Actiepunten voor de volgende dag. </w:t>
       </w:r>
       <w:r>
-        <w:rPr>
-          <w:b/>
-          <w:bCs/>
-        </w:rPr>
         <w:br/>
       </w:r>
       <w:r>
         <w:rPr>
-          <w:i/>
-          <w:iCs/>
+          <w:i w:val="1"/>
+          <w:iCs w:val="1"/>
         </w:rPr>
         <w:t xml:space="preserve">[Welke onderdelen/taken wil je volgende werkdag weer oppakken/ ook te gebruiken voor je volgende Daily </w:t>
       </w:r>
-      <w:proofErr w:type="spellStart"/>
-      <w:r>
-        <w:rPr>
-          <w:i/>
-          <w:iCs/>
+      <w:r>
+        <w:rPr>
+          <w:i w:val="1"/>
+          <w:iCs w:val="1"/>
         </w:rPr>
         <w:t>standUp</w:t>
       </w:r>
-      <w:proofErr w:type="spellEnd"/>
-      <w:r>
-        <w:rPr>
-          <w:i/>
-          <w:iCs/>
+      <w:r>
+        <w:rPr>
+          <w:i w:val="1"/>
+          <w:iCs w:val="1"/>
         </w:rPr>
         <w:t>?]</w:t>
+      </w:r>
+    </w:p>
+    <w:p>
+      <w:pPr>
+        <w:pStyle w:val="Lijstalinea"/>
+        <w:ind w:left="360" w:hanging="0"/>
+        <w:rPr>
+          <w:i w:val="1"/>
+          <w:iCs w:val="1"/>
+          <w:lang w:val="en-US"/>
+        </w:rPr>
+      </w:pPr>
+      <w:r>
+        <w:rPr>
+          <w:i w:val="1"/>
+          <w:iCs w:val="1"/>
+          <w:lang w:val="en-US"/>
+        </w:rPr>
+        <w:t xml:space="preserve">Win or lose condition toe </w:t>
+      </w:r>
+      <w:r>
+        <w:rPr>
+          <w:i w:val="1"/>
+          <w:iCs w:val="1"/>
+          <w:lang w:val="en-US"/>
+        </w:rPr>
+        <w:t>voegen</w:t>
+      </w:r>
+      <w:r>
+        <w:rPr>
+          <w:i w:val="1"/>
+          <w:iCs w:val="1"/>
+          <w:lang w:val="en-US"/>
+        </w:rPr>
+        <w:t xml:space="preserve">, Game </w:t>
+      </w:r>
+      <w:r>
+        <w:rPr>
+          <w:i w:val="1"/>
+          <w:iCs w:val="1"/>
+          <w:lang w:val="en-US"/>
+        </w:rPr>
+        <w:t>polishen</w:t>
+      </w:r>
+      <w:r>
+        <w:rPr>
+          <w:i w:val="1"/>
+          <w:iCs w:val="1"/>
+          <w:lang w:val="en-US"/>
+        </w:rPr>
+        <w:t xml:space="preserve">, De middle mouse </w:t>
+      </w:r>
+      <w:r>
+        <w:rPr>
+          <w:i w:val="1"/>
+          <w:iCs w:val="1"/>
+          <w:lang w:val="en-US"/>
+        </w:rPr>
+        <w:t>toevoegen.</w:t>
       </w:r>
     </w:p>
     <w:p>

</xml_diff>